<commit_message>
typo in one file
</commit_message>
<xml_diff>
--- a/01b-Tutorial-Deleting-Files-On-Your-Repo.docx
+++ b/01b-Tutorial-Deleting-Files-On-Your-Repo.docx
@@ -48,42 +48,8 @@
       </w:r>
     </w:p>
     <w:p>
-      <w:proofErr w:type="gramStart"/>
-      <w:r>
-        <w:t>So</w:t>
-      </w:r>
-      <w:proofErr w:type="gramEnd"/>
-      <w:r>
-        <w:t xml:space="preserve"> I took a look at your repo. It looks you added </w:t>
-      </w:r>
-      <w:proofErr w:type="gramStart"/>
-      <w:r>
-        <w:t>the .b</w:t>
-      </w:r>
-      <w:proofErr w:type="gramEnd"/>
-      <w:r>
-        <w:t xml:space="preserve"> and .s files before you created your .</w:t>
-      </w:r>
-      <w:proofErr w:type="spellStart"/>
-      <w:r>
-        <w:t>gitignore</w:t>
-      </w:r>
-      <w:proofErr w:type="spellEnd"/>
-      <w:r>
-        <w:t xml:space="preserve"> file. Since they were created before </w:t>
-      </w:r>
-      <w:proofErr w:type="gramStart"/>
-      <w:r>
-        <w:t>the .</w:t>
-      </w:r>
-      <w:proofErr w:type="spellStart"/>
-      <w:r>
-        <w:t>gitignore</w:t>
-      </w:r>
-      <w:proofErr w:type="spellEnd"/>
-      <w:proofErr w:type="gramEnd"/>
-      <w:r>
-        <w:t xml:space="preserve"> file you have to remove them.</w:t>
+      <w:r>
+        <w:t>So I took a look at your repo. It looks you added the .b and .s files before you created your .gitignore file. Since they were created before the .gitignore file you have to remove them.</w:t>
       </w:r>
     </w:p>
     <w:p/>
@@ -95,15 +61,7 @@
     </w:p>
     <w:p>
       <w:r>
-        <w:t xml:space="preserve">git </w:t>
-      </w:r>
-      <w:proofErr w:type="spellStart"/>
-      <w:r>
-        <w:t>rm</w:t>
-      </w:r>
-      <w:proofErr w:type="spellEnd"/>
-      <w:r>
-        <w:t xml:space="preserve"> path/path/filename</w:t>
+        <w:t>git rm path/path/filename</w:t>
       </w:r>
     </w:p>
     <w:p/>
@@ -115,15 +73,7 @@
     </w:p>
     <w:p>
       <w:r>
-        <w:t xml:space="preserve">git </w:t>
-      </w:r>
-      <w:proofErr w:type="spellStart"/>
-      <w:r>
-        <w:t>rm</w:t>
-      </w:r>
-      <w:proofErr w:type="spellEnd"/>
-      <w:r>
-        <w:t xml:space="preserve"> Hardware/Top/DeviceName-TOP.b#2</w:t>
+        <w:t>git rm Hardware/Top/DeviceName-TOP.b#2</w:t>
       </w:r>
     </w:p>
     <w:p/>
@@ -188,23 +138,13 @@
     </w:p>
     <w:p>
       <w:r>
-        <w:t>git add Hardware/Top/</w:t>
-      </w:r>
-      <w:proofErr w:type="spellStart"/>
-      <w:r>
-        <w:t>DeviceName-TOP.brd</w:t>
-      </w:r>
-      <w:proofErr w:type="spellEnd"/>
-    </w:p>
-    <w:p>
-      <w:r>
-        <w:t>git add Hardware/Top/</w:t>
-      </w:r>
-      <w:proofErr w:type="spellStart"/>
-      <w:r>
-        <w:t>DeviceName-TOP.sch</w:t>
-      </w:r>
-      <w:proofErr w:type="spellEnd"/>
+        <w:t>git add Hardware/Top/DeviceName-TOP.brd</w:t>
+      </w:r>
+    </w:p>
+    <w:p>
+      <w:r>
+        <w:t>git add Hardware/Top/DeviceName-TOP.sch</w:t>
+      </w:r>
     </w:p>
     <w:p/>
     <w:p/>
@@ -215,21 +155,8 @@
     </w:p>
     <w:p>
       <w:r>
-        <w:t>git add Hardware/Top/</w:t>
-      </w:r>
-      <w:proofErr w:type="spellStart"/>
-      <w:r>
-        <w:t>DeviceName-TOP.brd</w:t>
-      </w:r>
-      <w:proofErr w:type="spellEnd"/>
-      <w:r>
-        <w:t xml:space="preserve"> Hardware/Top/</w:t>
-      </w:r>
-      <w:proofErr w:type="spellStart"/>
-      <w:r>
-        <w:t>DeviceName-TOP.sch</w:t>
-      </w:r>
-      <w:proofErr w:type="spellEnd"/>
+        <w:t>git add Hardware/Top/DeviceName-TOP.brd Hardware/Top/DeviceName-TOP.sch</w:t>
+      </w:r>
     </w:p>
     <w:p/>
     <w:p>
@@ -240,38 +167,15 @@
     <w:p/>
     <w:p/>
     <w:p>
-      <w:proofErr w:type="gramStart"/>
-      <w:r>
-        <w:t>So</w:t>
-      </w:r>
-      <w:proofErr w:type="gramEnd"/>
-      <w:r>
-        <w:t xml:space="preserve"> get in the habit of adding individual files one by one and not just adding entire folders. This way, you can explicitly specify what files are getting added as opposed to simply adding everything in a folder. When you get used to knowing what’s in each folder and you have </w:t>
-      </w:r>
-      <w:proofErr w:type="gramStart"/>
-      <w:r>
-        <w:t>your</w:t>
-      </w:r>
-      <w:r>
-        <w:t xml:space="preserve"> </w:t>
-      </w:r>
+      <w:r>
+        <w:t>So get in the habit of adding individual files one by one and not just adding entire folders. This way, you can explicitly specify what files are getting added as opposed to simply adding everything in a folder. When you get used to knowing what’s in each folder and you have your .gitignore setup correctly, then adding entire folders will work fine.</w:t>
+      </w:r>
+    </w:p>
+    <w:p/>
+    <w:p>
       <w:bookmarkStart w:id="0" w:name="_GoBack"/>
       <w:bookmarkEnd w:id="0"/>
-      <w:r>
-        <w:t>.</w:t>
-      </w:r>
-      <w:proofErr w:type="spellStart"/>
-      <w:r>
-        <w:t>gitignore</w:t>
-      </w:r>
-      <w:proofErr w:type="spellEnd"/>
-      <w:proofErr w:type="gramEnd"/>
-      <w:r>
-        <w:t xml:space="preserve"> setup correctly, then adding entire folders will work fine.</w:t>
-      </w:r>
-    </w:p>
-    <w:p/>
-    <w:p/>
+    </w:p>
     <w:p/>
     <w:p>
       <w:pPr>
@@ -296,39 +200,36 @@
       </w:r>
     </w:p>
     <w:p>
-      <w:proofErr w:type="gramStart"/>
-      <w:r>
-        <w:t>.b</w:t>
-      </w:r>
-      <w:proofErr w:type="gramEnd"/>
-      <w:r>
-        <w:t>#? and .s#? can be deleted without any problems Again you should be doing</w:t>
-      </w:r>
-    </w:p>
-    <w:p>
-      <w:r>
-        <w:t xml:space="preserve">git </w:t>
-      </w:r>
-      <w:proofErr w:type="spellStart"/>
-      <w:r>
-        <w:t>rm</w:t>
-      </w:r>
-      <w:proofErr w:type="spellEnd"/>
-      <w:r>
-        <w:t xml:space="preserve"> Hardware/Top/Smarty-TOP.b#2</w:t>
-      </w:r>
-    </w:p>
-    <w:p>
-      <w:r>
-        <w:t xml:space="preserve">git </w:t>
-      </w:r>
-      <w:proofErr w:type="spellStart"/>
-      <w:r>
-        <w:t>rm</w:t>
-      </w:r>
-      <w:proofErr w:type="spellEnd"/>
-      <w:r>
-        <w:t xml:space="preserve"> Hardware/Top/Smarty-TOP.b#3</w:t>
+      <w:r>
+        <w:t>.b#? and .s#? can be deleted without any problems Again you should be doing</w:t>
+      </w:r>
+    </w:p>
+    <w:p>
+      <w:r>
+        <w:t>git rm Hardware/Top/</w:t>
+      </w:r>
+      <w:r>
+        <w:t>DeviceName</w:t>
+      </w:r>
+      <w:r>
+        <w:t xml:space="preserve"> </w:t>
+      </w:r>
+      <w:r>
+        <w:t>-TOP.b#2</w:t>
+      </w:r>
+    </w:p>
+    <w:p>
+      <w:r>
+        <w:t>git rm Hardware/Top/</w:t>
+      </w:r>
+      <w:r>
+        <w:t>DeviceName</w:t>
+      </w:r>
+      <w:r>
+        <w:t xml:space="preserve"> </w:t>
+      </w:r>
+      <w:r>
+        <w:t>-TOP.b#3</w:t>
       </w:r>
     </w:p>
     <w:p/>

</xml_diff>

<commit_message>
made some additions for clarity
</commit_message>
<xml_diff>
--- a/01b-Tutorial-Deleting-Files-On-Your-Repo.docx
+++ b/01b-Tutorial-Deleting-Files-On-Your-Repo.docx
@@ -44,12 +44,237 @@
           <w:b/>
           <w:sz w:val="28"/>
         </w:rPr>
+        <w:t>0</w:t>
+      </w:r>
+    </w:p>
+    <w:p>
+      <w:pPr>
+        <w:rPr>
+          <w:rFonts w:ascii="Courier New" w:hAnsi="Courier New" w:cs="Courier New"/>
+        </w:rPr>
+      </w:pPr>
+      <w:r>
+        <w:t>Deleting a file from your repo</w:t>
+      </w:r>
+      <w:r>
+        <w:br/>
+      </w:r>
+      <w:r>
+        <w:rPr>
+          <w:rFonts w:ascii="Courier New" w:hAnsi="Courier New" w:cs="Courier New"/>
+        </w:rPr>
+        <w:t xml:space="preserve">git </w:t>
+      </w:r>
+      <w:proofErr w:type="spellStart"/>
+      <w:r>
+        <w:rPr>
+          <w:rFonts w:ascii="Courier New" w:hAnsi="Courier New" w:cs="Courier New"/>
+        </w:rPr>
+        <w:t>rm</w:t>
+      </w:r>
+      <w:proofErr w:type="spellEnd"/>
+      <w:r>
+        <w:rPr>
+          <w:rFonts w:ascii="Courier New" w:hAnsi="Courier New" w:cs="Courier New"/>
+        </w:rPr>
+        <w:t xml:space="preserve"> filename</w:t>
+      </w:r>
+    </w:p>
+    <w:p/>
+    <w:p>
+      <w:r>
+        <w:t>If the is not in the root director of your repo, you might need</w:t>
+      </w:r>
+      <w:r>
+        <w:t>:</w:t>
+      </w:r>
+    </w:p>
+    <w:p>
+      <w:pPr>
+        <w:rPr>
+          <w:rFonts w:ascii="Courier New" w:hAnsi="Courier New" w:cs="Courier New"/>
+        </w:rPr>
+      </w:pPr>
+      <w:r>
+        <w:rPr>
+          <w:rFonts w:ascii="Courier New" w:hAnsi="Courier New" w:cs="Courier New"/>
+        </w:rPr>
+        <w:t xml:space="preserve">git </w:t>
+      </w:r>
+      <w:proofErr w:type="spellStart"/>
+      <w:r>
+        <w:rPr>
+          <w:rFonts w:ascii="Courier New" w:hAnsi="Courier New" w:cs="Courier New"/>
+        </w:rPr>
+        <w:t>rm</w:t>
+      </w:r>
+      <w:proofErr w:type="spellEnd"/>
+      <w:r>
+        <w:rPr>
+          <w:rFonts w:ascii="Courier New" w:hAnsi="Courier New" w:cs="Courier New"/>
+        </w:rPr>
+        <w:t xml:space="preserve"> path/path/filename</w:t>
+      </w:r>
+    </w:p>
+    <w:p>
+      <w:pPr>
+        <w:rPr>
+          <w:rFonts w:ascii="Courier New" w:hAnsi="Courier New" w:cs="Courier New"/>
+        </w:rPr>
+      </w:pPr>
+      <w:r>
+        <w:rPr>
+          <w:rFonts w:ascii="Courier New" w:hAnsi="Courier New" w:cs="Courier New"/>
+        </w:rPr>
+        <w:t xml:space="preserve">git </w:t>
+      </w:r>
+      <w:proofErr w:type="spellStart"/>
+      <w:r>
+        <w:rPr>
+          <w:rFonts w:ascii="Courier New" w:hAnsi="Courier New" w:cs="Courier New"/>
+        </w:rPr>
+        <w:t>rm</w:t>
+      </w:r>
+      <w:proofErr w:type="spellEnd"/>
+      <w:r>
+        <w:rPr>
+          <w:rFonts w:ascii="Courier New" w:hAnsi="Courier New" w:cs="Courier New"/>
+        </w:rPr>
+        <w:t xml:space="preserve"> path/path/</w:t>
+      </w:r>
+      <w:r>
+        <w:rPr>
+          <w:rFonts w:ascii="Courier New" w:hAnsi="Courier New" w:cs="Courier New"/>
+        </w:rPr>
+        <w:t>path/</w:t>
+      </w:r>
+      <w:proofErr w:type="spellStart"/>
+      <w:r>
+        <w:rPr>
+          <w:rFonts w:ascii="Courier New" w:hAnsi="Courier New" w:cs="Courier New"/>
+        </w:rPr>
+        <w:t>path</w:t>
+      </w:r>
+      <w:r>
+        <w:rPr>
+          <w:rFonts w:ascii="Courier New" w:hAnsi="Courier New" w:cs="Courier New"/>
+        </w:rPr>
+        <w:t>filename</w:t>
+      </w:r>
+      <w:proofErr w:type="spellEnd"/>
+    </w:p>
+    <w:p>
+      <w:r>
+        <w:t>etc.</w:t>
+      </w:r>
+    </w:p>
+    <w:p/>
+    <w:p>
+      <w:r>
+        <w:t>When you delete files, you should also commit your changes</w:t>
+      </w:r>
+    </w:p>
+    <w:p>
+      <w:pPr>
+        <w:rPr>
+          <w:rFonts w:ascii="Courier New" w:hAnsi="Courier New" w:cs="Courier New"/>
+        </w:rPr>
+      </w:pPr>
+      <w:r>
+        <w:rPr>
+          <w:rFonts w:ascii="Courier New" w:hAnsi="Courier New" w:cs="Courier New"/>
+        </w:rPr>
+        <w:t>git commit -m “enter valuable message here”</w:t>
+      </w:r>
+    </w:p>
+    <w:p>
+      <w:pPr>
+        <w:rPr>
+          <w:rFonts w:ascii="Courier New" w:hAnsi="Courier New" w:cs="Courier New"/>
+        </w:rPr>
+      </w:pPr>
+      <w:r>
+        <w:rPr>
+          <w:rFonts w:ascii="Courier New" w:hAnsi="Courier New" w:cs="Courier New"/>
+        </w:rPr>
+        <w:t>git push</w:t>
+      </w:r>
+    </w:p>
+    <w:p>
+      <w:pPr>
+        <w:rPr>
+          <w:b/>
+          <w:sz w:val="28"/>
+        </w:rPr>
+      </w:pPr>
+    </w:p>
+    <w:p>
+      <w:pPr>
+        <w:rPr>
+          <w:b/>
+          <w:sz w:val="28"/>
+        </w:rPr>
+      </w:pPr>
+    </w:p>
+    <w:p>
+      <w:pPr>
+        <w:rPr>
+          <w:b/>
+          <w:sz w:val="28"/>
+        </w:rPr>
+      </w:pPr>
+      <w:r>
+        <w:rPr>
+          <w:b/>
+          <w:sz w:val="28"/>
+        </w:rPr>
+        <w:t xml:space="preserve">Note </w:t>
+      </w:r>
+      <w:r>
+        <w:rPr>
+          <w:b/>
+          <w:sz w:val="28"/>
+        </w:rPr>
         <w:t>1</w:t>
       </w:r>
     </w:p>
     <w:p>
-      <w:r>
-        <w:t>So I took a look at your repo. It looks you added the .b and .s files before you created your .gitignore file. Since they were created before the .gitignore file you have to remove them.</w:t>
+      <w:proofErr w:type="gramStart"/>
+      <w:r>
+        <w:t>So</w:t>
+      </w:r>
+      <w:proofErr w:type="gramEnd"/>
+      <w:r>
+        <w:t xml:space="preserve"> I took a look at your repo. It looks you added </w:t>
+      </w:r>
+      <w:proofErr w:type="gramStart"/>
+      <w:r>
+        <w:t>the .b</w:t>
+      </w:r>
+      <w:proofErr w:type="gramEnd"/>
+      <w:r>
+        <w:t xml:space="preserve"> and .s files before you created your .</w:t>
+      </w:r>
+      <w:proofErr w:type="spellStart"/>
+      <w:r>
+        <w:t>gitignore</w:t>
+      </w:r>
+      <w:proofErr w:type="spellEnd"/>
+      <w:r>
+        <w:t xml:space="preserve"> file. Since they were created before </w:t>
+      </w:r>
+      <w:proofErr w:type="gramStart"/>
+      <w:r>
+        <w:t>the .</w:t>
+      </w:r>
+      <w:proofErr w:type="spellStart"/>
+      <w:r>
+        <w:t>gitignore</w:t>
+      </w:r>
+      <w:proofErr w:type="spellEnd"/>
+      <w:proofErr w:type="gramEnd"/>
+      <w:r>
+        <w:t xml:space="preserve"> file you have to remove them.</w:t>
       </w:r>
     </w:p>
     <w:p/>
@@ -60,8 +285,30 @@
       </w:r>
     </w:p>
     <w:p>
-      <w:r>
-        <w:t>git rm path/path/filename</w:t>
+      <w:pPr>
+        <w:rPr>
+          <w:rFonts w:ascii="Courier New" w:hAnsi="Courier New" w:cs="Courier New"/>
+        </w:rPr>
+      </w:pPr>
+      <w:r>
+        <w:rPr>
+          <w:rFonts w:ascii="Courier New" w:hAnsi="Courier New" w:cs="Courier New"/>
+        </w:rPr>
+        <w:t xml:space="preserve">git </w:t>
+      </w:r>
+      <w:proofErr w:type="spellStart"/>
+      <w:r>
+        <w:rPr>
+          <w:rFonts w:ascii="Courier New" w:hAnsi="Courier New" w:cs="Courier New"/>
+        </w:rPr>
+        <w:t>rm</w:t>
+      </w:r>
+      <w:proofErr w:type="spellEnd"/>
+      <w:r>
+        <w:rPr>
+          <w:rFonts w:ascii="Courier New" w:hAnsi="Courier New" w:cs="Courier New"/>
+        </w:rPr>
+        <w:t xml:space="preserve"> path/path/filename</w:t>
       </w:r>
     </w:p>
     <w:p/>
@@ -72,8 +319,30 @@
       </w:r>
     </w:p>
     <w:p>
-      <w:r>
-        <w:t>git rm Hardware/Top/DeviceName-TOP.b#2</w:t>
+      <w:pPr>
+        <w:rPr>
+          <w:rFonts w:ascii="Courier New" w:hAnsi="Courier New" w:cs="Courier New"/>
+        </w:rPr>
+      </w:pPr>
+      <w:r>
+        <w:rPr>
+          <w:rFonts w:ascii="Courier New" w:hAnsi="Courier New" w:cs="Courier New"/>
+        </w:rPr>
+        <w:t xml:space="preserve">git </w:t>
+      </w:r>
+      <w:proofErr w:type="spellStart"/>
+      <w:r>
+        <w:rPr>
+          <w:rFonts w:ascii="Courier New" w:hAnsi="Courier New" w:cs="Courier New"/>
+        </w:rPr>
+        <w:t>rm</w:t>
+      </w:r>
+      <w:proofErr w:type="spellEnd"/>
+      <w:r>
+        <w:rPr>
+          <w:rFonts w:ascii="Courier New" w:hAnsi="Courier New" w:cs="Courier New"/>
+        </w:rPr>
+        <w:t xml:space="preserve"> Hardware/Top/DeviceName-TOP.b#2</w:t>
       </w:r>
     </w:p>
     <w:p/>
@@ -85,90 +354,29 @@
     </w:p>
     <w:p/>
     <w:p>
-      <w:r>
+      <w:pPr>
+        <w:rPr>
+          <w:rFonts w:ascii="Courier New" w:hAnsi="Courier New" w:cs="Courier New"/>
+        </w:rPr>
+      </w:pPr>
+      <w:r>
+        <w:rPr>
+          <w:rFonts w:ascii="Courier New" w:hAnsi="Courier New" w:cs="Courier New"/>
+        </w:rPr>
         <w:t>git commit -m “enter valuable message here”</w:t>
       </w:r>
     </w:p>
     <w:p>
-      <w:r>
+      <w:pPr>
+        <w:rPr>
+          <w:rFonts w:ascii="Courier New" w:hAnsi="Courier New" w:cs="Courier New"/>
+        </w:rPr>
+      </w:pPr>
+      <w:r>
+        <w:rPr>
+          <w:rFonts w:ascii="Courier New" w:hAnsi="Courier New" w:cs="Courier New"/>
+        </w:rPr>
         <w:t>git push</w:t>
-      </w:r>
-    </w:p>
-    <w:p/>
-    <w:p/>
-    <w:p/>
-    <w:p>
-      <w:pPr>
-        <w:rPr>
-          <w:b/>
-          <w:sz w:val="28"/>
-        </w:rPr>
-      </w:pPr>
-      <w:r>
-        <w:rPr>
-          <w:b/>
-          <w:sz w:val="28"/>
-        </w:rPr>
-        <w:t xml:space="preserve">Note </w:t>
-      </w:r>
-      <w:r>
-        <w:rPr>
-          <w:b/>
-          <w:sz w:val="28"/>
-        </w:rPr>
-        <w:t>2</w:t>
-      </w:r>
-    </w:p>
-    <w:p>
-      <w:r>
-        <w:t>Also, generally get in the practice of doing</w:t>
-      </w:r>
-    </w:p>
-    <w:p>
-      <w:r>
-        <w:t>git add path/path/filename</w:t>
-      </w:r>
-    </w:p>
-    <w:p/>
-    <w:p/>
-    <w:p>
-      <w:r>
-        <w:t>for example:</w:t>
-      </w:r>
-    </w:p>
-    <w:p>
-      <w:r>
-        <w:t>git add Hardware/Top/DeviceName-TOP.brd</w:t>
-      </w:r>
-    </w:p>
-    <w:p>
-      <w:r>
-        <w:t>git add Hardware/Top/DeviceName-TOP.sch</w:t>
-      </w:r>
-    </w:p>
-    <w:p/>
-    <w:p/>
-    <w:p>
-      <w:r>
-        <w:t>you can even do:</w:t>
-      </w:r>
-    </w:p>
-    <w:p>
-      <w:r>
-        <w:t>git add Hardware/Top/DeviceName-TOP.brd Hardware/Top/DeviceName-TOP.sch</w:t>
-      </w:r>
-    </w:p>
-    <w:p/>
-    <w:p>
-      <w:r>
-        <w:t>notice different filenames are separated by a space.</w:t>
-      </w:r>
-    </w:p>
-    <w:p/>
-    <w:p/>
-    <w:p>
-      <w:r>
-        <w:t>So get in the habit of adding individual files one by one and not just adding entire folders. This way, you can explicitly specify what files are getting added as opposed to simply adding everything in a folder. When you get used to knowing what’s in each folder and you have your .gitignore setup correctly, then adding entire folders will work fine.</w:t>
       </w:r>
     </w:p>
     <w:p/>
@@ -176,7 +384,6 @@
       <w:bookmarkStart w:id="0" w:name="_GoBack"/>
       <w:bookmarkEnd w:id="0"/>
     </w:p>
-    <w:p/>
     <w:p>
       <w:pPr>
         <w:rPr>
@@ -196,39 +403,276 @@
           <w:b/>
           <w:sz w:val="28"/>
         </w:rPr>
+        <w:t>2</w:t>
+      </w:r>
+    </w:p>
+    <w:p>
+      <w:r>
+        <w:t>Also, generally get in the practice of doing</w:t>
+      </w:r>
+    </w:p>
+    <w:p>
+      <w:pPr>
+        <w:rPr>
+          <w:rFonts w:ascii="Courier New" w:hAnsi="Courier New" w:cs="Courier New"/>
+        </w:rPr>
+      </w:pPr>
+      <w:r>
+        <w:rPr>
+          <w:rFonts w:ascii="Courier New" w:hAnsi="Courier New" w:cs="Courier New"/>
+        </w:rPr>
+        <w:t>git add path/path/filename</w:t>
+      </w:r>
+    </w:p>
+    <w:p/>
+    <w:p/>
+    <w:p>
+      <w:r>
+        <w:t>for example:</w:t>
+      </w:r>
+    </w:p>
+    <w:p>
+      <w:pPr>
+        <w:rPr>
+          <w:rFonts w:ascii="Courier New" w:hAnsi="Courier New" w:cs="Courier New"/>
+        </w:rPr>
+      </w:pPr>
+      <w:r>
+        <w:rPr>
+          <w:rFonts w:ascii="Courier New" w:hAnsi="Courier New" w:cs="Courier New"/>
+        </w:rPr>
+        <w:t>git add Hardware/Top/</w:t>
+      </w:r>
+      <w:proofErr w:type="spellStart"/>
+      <w:r>
+        <w:rPr>
+          <w:rFonts w:ascii="Courier New" w:hAnsi="Courier New" w:cs="Courier New"/>
+        </w:rPr>
+        <w:t>DeviceName-TOP.brd</w:t>
+      </w:r>
+      <w:proofErr w:type="spellEnd"/>
+    </w:p>
+    <w:p>
+      <w:pPr>
+        <w:rPr>
+          <w:rFonts w:ascii="Courier New" w:hAnsi="Courier New" w:cs="Courier New"/>
+        </w:rPr>
+      </w:pPr>
+      <w:r>
+        <w:rPr>
+          <w:rFonts w:ascii="Courier New" w:hAnsi="Courier New" w:cs="Courier New"/>
+        </w:rPr>
+        <w:lastRenderedPageBreak/>
+        <w:t>git add Hardware/Top/</w:t>
+      </w:r>
+      <w:proofErr w:type="spellStart"/>
+      <w:r>
+        <w:rPr>
+          <w:rFonts w:ascii="Courier New" w:hAnsi="Courier New" w:cs="Courier New"/>
+        </w:rPr>
+        <w:t>DeviceName-TOP.sch</w:t>
+      </w:r>
+      <w:proofErr w:type="spellEnd"/>
+    </w:p>
+    <w:p/>
+    <w:p/>
+    <w:p>
+      <w:r>
+        <w:t>you can even do:</w:t>
+      </w:r>
+    </w:p>
+    <w:p>
+      <w:pPr>
+        <w:rPr>
+          <w:rFonts w:ascii="Courier New" w:hAnsi="Courier New" w:cs="Courier New"/>
+        </w:rPr>
+      </w:pPr>
+      <w:r>
+        <w:rPr>
+          <w:rFonts w:ascii="Courier New" w:hAnsi="Courier New" w:cs="Courier New"/>
+        </w:rPr>
+        <w:t>git add Hardware/Top/</w:t>
+      </w:r>
+      <w:proofErr w:type="spellStart"/>
+      <w:r>
+        <w:rPr>
+          <w:rFonts w:ascii="Courier New" w:hAnsi="Courier New" w:cs="Courier New"/>
+        </w:rPr>
+        <w:t>DeviceName-TOP.brd</w:t>
+      </w:r>
+      <w:proofErr w:type="spellEnd"/>
+      <w:r>
+        <w:rPr>
+          <w:rFonts w:ascii="Courier New" w:hAnsi="Courier New" w:cs="Courier New"/>
+        </w:rPr>
+        <w:t xml:space="preserve"> Hardware/Top/</w:t>
+      </w:r>
+      <w:proofErr w:type="spellStart"/>
+      <w:r>
+        <w:rPr>
+          <w:rFonts w:ascii="Courier New" w:hAnsi="Courier New" w:cs="Courier New"/>
+        </w:rPr>
+        <w:t>DeviceName-TOP.sch</w:t>
+      </w:r>
+      <w:proofErr w:type="spellEnd"/>
+    </w:p>
+    <w:p/>
+    <w:p>
+      <w:r>
+        <w:t>notice different filenames are separated by a space.</w:t>
+      </w:r>
+    </w:p>
+    <w:p/>
+    <w:p/>
+    <w:p>
+      <w:proofErr w:type="gramStart"/>
+      <w:r>
+        <w:t>So</w:t>
+      </w:r>
+      <w:proofErr w:type="gramEnd"/>
+      <w:r>
+        <w:t xml:space="preserve"> get in the habit of adding individual files one by one and not just adding entire folders. This way, you can explicitly specify what files are getting added as opposed to simply adding everything in a folder. When you get used to knowing what’s in each folder and you have </w:t>
+      </w:r>
+      <w:proofErr w:type="gramStart"/>
+      <w:r>
+        <w:t>your .</w:t>
+      </w:r>
+      <w:proofErr w:type="spellStart"/>
+      <w:r>
+        <w:t>gitignore</w:t>
+      </w:r>
+      <w:proofErr w:type="spellEnd"/>
+      <w:proofErr w:type="gramEnd"/>
+      <w:r>
+        <w:t xml:space="preserve"> setup correctly, then adding entire folders will work fine.</w:t>
+      </w:r>
+    </w:p>
+    <w:p/>
+    <w:p/>
+    <w:p/>
+    <w:p>
+      <w:pPr>
+        <w:rPr>
+          <w:b/>
+          <w:sz w:val="28"/>
+        </w:rPr>
+      </w:pPr>
+      <w:r>
+        <w:rPr>
+          <w:b/>
+          <w:sz w:val="28"/>
+        </w:rPr>
+        <w:t xml:space="preserve">Note </w:t>
+      </w:r>
+      <w:r>
+        <w:rPr>
+          <w:b/>
+          <w:sz w:val="28"/>
+        </w:rPr>
         <w:t>3</w:t>
       </w:r>
     </w:p>
     <w:p>
-      <w:r>
-        <w:t>.b#? and .s#? can be deleted without any problems Again you should be doing</w:t>
-      </w:r>
-    </w:p>
-    <w:p>
-      <w:r>
-        <w:t>git rm Hardware/Top/</w:t>
-      </w:r>
-      <w:r>
+      <w:proofErr w:type="gramStart"/>
+      <w:r>
+        <w:t>.b</w:t>
+      </w:r>
+      <w:proofErr w:type="gramEnd"/>
+      <w:r>
+        <w:t>#? and .s#? can be deleted without any problems Again you should be doing</w:t>
+      </w:r>
+    </w:p>
+    <w:p>
+      <w:pPr>
+        <w:rPr>
+          <w:rFonts w:ascii="Courier New" w:hAnsi="Courier New" w:cs="Courier New"/>
+        </w:rPr>
+      </w:pPr>
+      <w:r>
+        <w:rPr>
+          <w:rFonts w:ascii="Courier New" w:hAnsi="Courier New" w:cs="Courier New"/>
+        </w:rPr>
+        <w:t xml:space="preserve">git </w:t>
+      </w:r>
+      <w:proofErr w:type="spellStart"/>
+      <w:r>
+        <w:rPr>
+          <w:rFonts w:ascii="Courier New" w:hAnsi="Courier New" w:cs="Courier New"/>
+        </w:rPr>
+        <w:t>rm</w:t>
+      </w:r>
+      <w:proofErr w:type="spellEnd"/>
+      <w:r>
+        <w:rPr>
+          <w:rFonts w:ascii="Courier New" w:hAnsi="Courier New" w:cs="Courier New"/>
+        </w:rPr>
+        <w:t xml:space="preserve"> Hardware/Top/</w:t>
+      </w:r>
+      <w:proofErr w:type="spellStart"/>
+      <w:r>
+        <w:rPr>
+          <w:rFonts w:ascii="Courier New" w:hAnsi="Courier New" w:cs="Courier New"/>
+        </w:rPr>
         <w:t>DeviceName</w:t>
       </w:r>
-      <w:r>
+      <w:proofErr w:type="spellEnd"/>
+      <w:r>
+        <w:rPr>
+          <w:rFonts w:ascii="Courier New" w:hAnsi="Courier New" w:cs="Courier New"/>
+        </w:rPr>
         <w:t xml:space="preserve"> </w:t>
       </w:r>
       <w:r>
+        <w:rPr>
+          <w:rFonts w:ascii="Courier New" w:hAnsi="Courier New" w:cs="Courier New"/>
+        </w:rPr>
         <w:t>-TOP.b#2</w:t>
       </w:r>
     </w:p>
     <w:p>
-      <w:r>
-        <w:t>git rm Hardware/Top/</w:t>
-      </w:r>
-      <w:r>
+      <w:pPr>
+        <w:rPr>
+          <w:rFonts w:ascii="Courier New" w:hAnsi="Courier New" w:cs="Courier New"/>
+        </w:rPr>
+      </w:pPr>
+      <w:r>
+        <w:rPr>
+          <w:rFonts w:ascii="Courier New" w:hAnsi="Courier New" w:cs="Courier New"/>
+        </w:rPr>
+        <w:t xml:space="preserve">git </w:t>
+      </w:r>
+      <w:proofErr w:type="spellStart"/>
+      <w:r>
+        <w:rPr>
+          <w:rFonts w:ascii="Courier New" w:hAnsi="Courier New" w:cs="Courier New"/>
+        </w:rPr>
+        <w:t>rm</w:t>
+      </w:r>
+      <w:proofErr w:type="spellEnd"/>
+      <w:r>
+        <w:rPr>
+          <w:rFonts w:ascii="Courier New" w:hAnsi="Courier New" w:cs="Courier New"/>
+        </w:rPr>
+        <w:t xml:space="preserve"> Hardware/Top/</w:t>
+      </w:r>
+      <w:proofErr w:type="spellStart"/>
+      <w:r>
+        <w:rPr>
+          <w:rFonts w:ascii="Courier New" w:hAnsi="Courier New" w:cs="Courier New"/>
+        </w:rPr>
         <w:t>DeviceName</w:t>
       </w:r>
-      <w:r>
+      <w:proofErr w:type="spellEnd"/>
+      <w:r>
+        <w:rPr>
+          <w:rFonts w:ascii="Courier New" w:hAnsi="Courier New" w:cs="Courier New"/>
+        </w:rPr>
         <w:t xml:space="preserve"> </w:t>
       </w:r>
       <w:r>
+        <w:rPr>
+          <w:rFonts w:ascii="Courier New" w:hAnsi="Courier New" w:cs="Courier New"/>
+        </w:rPr>
         <w:t>-TOP.b#3</w:t>
       </w:r>
     </w:p>
@@ -240,12 +684,28 @@
     </w:p>
     <w:p/>
     <w:p>
-      <w:r>
+      <w:pPr>
+        <w:rPr>
+          <w:rFonts w:ascii="Courier New" w:hAnsi="Courier New" w:cs="Courier New"/>
+        </w:rPr>
+      </w:pPr>
+      <w:r>
+        <w:rPr>
+          <w:rFonts w:ascii="Courier New" w:hAnsi="Courier New" w:cs="Courier New"/>
+        </w:rPr>
         <w:t>git commit -m “enter valuable message here”</w:t>
       </w:r>
     </w:p>
     <w:p>
-      <w:r>
+      <w:pPr>
+        <w:rPr>
+          <w:rFonts w:ascii="Courier New" w:hAnsi="Courier New" w:cs="Courier New"/>
+        </w:rPr>
+      </w:pPr>
+      <w:r>
+        <w:rPr>
+          <w:rFonts w:ascii="Courier New" w:hAnsi="Courier New" w:cs="Courier New"/>
+        </w:rPr>
         <w:t>git push</w:t>
       </w:r>
     </w:p>

</xml_diff>